<commit_message>
Checkout new Branch Test
</commit_message>
<xml_diff>
--- a/Group Work 16.17-16.21.docx
+++ b/Group Work 16.17-16.21.docx
@@ -22,15 +22,33 @@
         </w:rPr>
         <w:t>Group Work – Taxi Company</w:t>
       </w:r>
-    </w:p>
-    <w:p>
-      <w:pPr>
-        <w:rPr>
-          <w:b/>
-          <w:sz w:val="24"/>
-          <w:szCs w:val="24"/>
-        </w:rPr>
-      </w:pPr>
+      <w:r>
+        <w:rPr>
+          <w:b/>
+          <w:i/>
+          <w:sz w:val="24"/>
+          <w:szCs w:val="24"/>
+          <w:u w:val="single"/>
+        </w:rPr>
+        <w:t xml:space="preserve"> –Updated Version</w:t>
+      </w:r>
+    </w:p>
+    <w:p>
+      <w:pPr>
+        <w:rPr>
+          <w:b/>
+          <w:sz w:val="24"/>
+          <w:szCs w:val="24"/>
+        </w:rPr>
+      </w:pPr>
+      <w:r>
+        <w:rPr>
+          <w:b/>
+          <w:sz w:val="24"/>
+          <w:szCs w:val="24"/>
+        </w:rPr>
+        <w:t xml:space="preserve">Example </w:t>
+      </w:r>
       <w:r>
         <w:rPr>
           <w:b/>
@@ -74,6 +92,8 @@
         </w:rPr>
         <w:t>Enable a single passenger to be picked up and taken to their destination by a single taxi</w:t>
       </w:r>
+      <w:bookmarkStart w:id="0" w:name="_GoBack"/>
+      <w:bookmarkEnd w:id="0"/>
     </w:p>
     <w:p>
       <w:pPr>
@@ -92,14 +112,7 @@
           <w:sz w:val="24"/>
           <w:szCs w:val="24"/>
         </w:rPr>
-        <w:t xml:space="preserve">Enable a single passenger to be picked up and taken to their destination by a single </w:t>
-      </w:r>
-      <w:r>
-        <w:rPr>
-          <w:sz w:val="24"/>
-          <w:szCs w:val="24"/>
-        </w:rPr>
-        <w:t>shuttle</w:t>
+        <w:t>Enable a single passenger to be picked up and taken to their destination by a single shuttle</w:t>
       </w:r>
     </w:p>
     <w:p>
@@ -281,6 +294,14 @@
           <w:sz w:val="24"/>
           <w:szCs w:val="24"/>
         </w:rPr>
+        <w:t xml:space="preserve">Example </w:t>
+      </w:r>
+      <w:r>
+        <w:rPr>
+          <w:b/>
+          <w:sz w:val="24"/>
+          <w:szCs w:val="24"/>
+        </w:rPr>
         <w:t>16.18</w:t>
       </w:r>
     </w:p>
@@ -298,17 +319,23 @@
         </w:rPr>
         <w:t>I think Tests should cover every aspect of possibility of success and failure so that when something that shouldn’t happen, there should be a way to cover that.</w:t>
       </w:r>
-      <w:bookmarkStart w:id="0" w:name="_GoBack"/>
-      <w:bookmarkEnd w:id="0"/>
-    </w:p>
-    <w:p>
-      <w:pPr>
-        <w:rPr>
-          <w:b/>
-          <w:sz w:val="24"/>
-          <w:szCs w:val="24"/>
-        </w:rPr>
-      </w:pPr>
+    </w:p>
+    <w:p>
+      <w:pPr>
+        <w:rPr>
+          <w:b/>
+          <w:sz w:val="24"/>
+          <w:szCs w:val="24"/>
+        </w:rPr>
+      </w:pPr>
+      <w:r>
+        <w:rPr>
+          <w:b/>
+          <w:sz w:val="24"/>
+          <w:szCs w:val="24"/>
+        </w:rPr>
+        <w:t xml:space="preserve">Example </w:t>
+      </w:r>
       <w:r>
         <w:rPr>
           <w:b/>
@@ -465,6 +492,14 @@
           <w:sz w:val="24"/>
           <w:szCs w:val="24"/>
         </w:rPr>
+        <w:t xml:space="preserve">Example </w:t>
+      </w:r>
+      <w:r>
+        <w:rPr>
+          <w:b/>
+          <w:sz w:val="24"/>
+          <w:szCs w:val="24"/>
+        </w:rPr>
         <w:t>16.20</w:t>
       </w:r>
     </w:p>
@@ -507,6 +542,14 @@
           <w:szCs w:val="24"/>
         </w:rPr>
       </w:pPr>
+      <w:r>
+        <w:rPr>
+          <w:b/>
+          <w:sz w:val="24"/>
+          <w:szCs w:val="24"/>
+        </w:rPr>
+        <w:t xml:space="preserve">Example </w:t>
+      </w:r>
       <w:r>
         <w:rPr>
           <w:b/>

</xml_diff>